<commit_message>
Upravená dokumentace ve škole.
Přidání github repozitáře a resumé.
</commit_message>
<xml_diff>
--- a/Dokumentace.docx
+++ b/Dokumentace.docx
@@ -339,7 +339,19 @@
         <w:rPr>
           <w:rStyle w:val="doplnittext"/>
         </w:rPr>
-        <w:t>Doplnit stručný text projektu</w:t>
+        <w:t>Mobilní aplikace pro pekárnu, umožní rychlé objednání zboží a kontrolu vyzvednutí zboží</w:t>
+      </w:r>
+      <w:r>
+        <w:rPr>
+          <w:rStyle w:val="doplnittext"/>
+        </w:rPr>
+        <w:t>. Zaměstnanci se můžou podívat na denní výrobu, směny a nástěnku, pomocí které můžou komunikovat s vedoucím.</w:t>
+      </w:r>
+      <w:r>
+        <w:rPr>
+          <w:rStyle w:val="doplnittext"/>
+        </w:rPr>
+        <w:t xml:space="preserve"> Vedoucí může potvzovat nové profily zákazníků, řešit dotazy zaměstnanců a přijímat objednávky.</w:t>
       </w:r>
     </w:p>
     <w:p>
@@ -355,7 +367,7 @@
     </w:p>
     <w:p>
       <w:pPr>
-        <w:pStyle w:val="TOC1"/>
+        <w:pStyle w:val="Obsah1"/>
         <w:rPr>
           <w:b w:val="0"/>
           <w:bCs w:val="0"/>
@@ -397,7 +409,7 @@
     </w:p>
     <w:p>
       <w:pPr>
-        <w:pStyle w:val="TOC1"/>
+        <w:pStyle w:val="Obsah1"/>
         <w:rPr>
           <w:b w:val="0"/>
           <w:bCs w:val="0"/>
@@ -443,7 +455,7 @@
     </w:p>
     <w:p>
       <w:pPr>
-        <w:pStyle w:val="TOC2"/>
+        <w:pStyle w:val="Obsah2"/>
         <w:rPr>
           <w:noProof/>
           <w:sz w:val="24"/>
@@ -514,7 +526,7 @@
     </w:p>
     <w:p>
       <w:pPr>
-        <w:pStyle w:val="TOC3"/>
+        <w:pStyle w:val="Obsah3"/>
         <w:rPr>
           <w:iCs w:val="0"/>
           <w:noProof/>
@@ -585,7 +597,7 @@
     </w:p>
     <w:p>
       <w:pPr>
-        <w:pStyle w:val="TOC1"/>
+        <w:pStyle w:val="Obsah1"/>
         <w:rPr>
           <w:b w:val="0"/>
           <w:bCs w:val="0"/>
@@ -618,7 +630,7 @@
     </w:p>
     <w:p>
       <w:pPr>
-        <w:pStyle w:val="TOC1"/>
+        <w:pStyle w:val="Obsah1"/>
         <w:rPr>
           <w:b w:val="0"/>
           <w:bCs w:val="0"/>
@@ -651,7 +663,7 @@
     </w:p>
     <w:p>
       <w:pPr>
-        <w:pStyle w:val="TOC1"/>
+        <w:pStyle w:val="Obsah1"/>
         <w:rPr>
           <w:b w:val="0"/>
           <w:bCs w:val="0"/>
@@ -684,7 +696,7 @@
     </w:p>
     <w:p>
       <w:pPr>
-        <w:pStyle w:val="TOC1"/>
+        <w:pStyle w:val="Obsah1"/>
         <w:rPr>
           <w:b w:val="0"/>
           <w:bCs w:val="0"/>
@@ -717,7 +729,7 @@
     </w:p>
     <w:p>
       <w:pPr>
-        <w:pStyle w:val="TOC1"/>
+        <w:pStyle w:val="Obsah1"/>
         <w:rPr>
           <w:b w:val="0"/>
           <w:bCs w:val="0"/>
@@ -750,7 +762,7 @@
     </w:p>
     <w:p>
       <w:pPr>
-        <w:pStyle w:val="TOC1"/>
+        <w:pStyle w:val="Obsah1"/>
         <w:rPr>
           <w:b w:val="0"/>
           <w:bCs w:val="0"/>
@@ -851,7 +863,7 @@
     </w:p>
     <w:p>
       <w:pPr>
-        <w:pStyle w:val="Heading1"/>
+        <w:pStyle w:val="Nadpis1"/>
       </w:pPr>
       <w:bookmarkStart w:id="7" w:name="_Toc37577022"/>
       <w:bookmarkStart w:id="8" w:name="_Toc37577267"/>
@@ -881,7 +893,7 @@
     </w:p>
     <w:p>
       <w:pPr>
-        <w:pStyle w:val="Heading2"/>
+        <w:pStyle w:val="Nadpis2"/>
       </w:pPr>
       <w:bookmarkStart w:id="12" w:name="_Toc37577023"/>
       <w:bookmarkStart w:id="13" w:name="_Toc37577268"/>
@@ -907,7 +919,7 @@
     </w:p>
     <w:p>
       <w:pPr>
-        <w:pStyle w:val="Heading3"/>
+        <w:pStyle w:val="Nadpis3"/>
       </w:pPr>
       <w:bookmarkStart w:id="17" w:name="_Toc37577024"/>
       <w:bookmarkStart w:id="18" w:name="_Toc37577269"/>
@@ -1070,21 +1082,34 @@
     </w:p>
     <w:p>
       <w:pPr>
-        <w:pStyle w:val="Caption"/>
+        <w:pStyle w:val="Titulek"/>
         <w:keepNext/>
         <w:jc w:val="center"/>
       </w:pPr>
       <w:r>
         <w:t xml:space="preserve">Obrázek </w:t>
       </w:r>
-      <w:fldSimple w:instr=" SEQ Obrázek \* ARABIC ">
-        <w:r>
-          <w:rPr>
-            <w:noProof/>
-          </w:rPr>
-          <w:t>1</w:t>
-        </w:r>
-      </w:fldSimple>
+      <w:r>
+        <w:fldChar w:fldCharType="begin"/>
+      </w:r>
+      <w:r>
+        <w:instrText xml:space="preserve"> SEQ Obrázek \* ARABIC </w:instrText>
+      </w:r>
+      <w:r>
+        <w:fldChar w:fldCharType="separate"/>
+      </w:r>
+      <w:r>
+        <w:rPr>
+          <w:noProof/>
+        </w:rPr>
+        <w:t>1</w:t>
+      </w:r>
+      <w:r>
+        <w:rPr>
+          <w:noProof/>
+        </w:rPr>
+        <w:fldChar w:fldCharType="end"/>
+      </w:r>
       <w:r>
         <w:t xml:space="preserve"> graf xyz</w:t>
       </w:r>
@@ -1163,14 +1188,27 @@
       <w:r>
         <w:t xml:space="preserve">Obr. </w:t>
       </w:r>
-      <w:fldSimple w:instr=" SEQ Obr. \* ARABIC ">
-        <w:r>
-          <w:rPr>
-            <w:noProof/>
-          </w:rPr>
-          <w:t>1</w:t>
-        </w:r>
-      </w:fldSimple>
+      <w:r>
+        <w:fldChar w:fldCharType="begin"/>
+      </w:r>
+      <w:r>
+        <w:instrText xml:space="preserve"> SEQ Obr. \* ARABIC </w:instrText>
+      </w:r>
+      <w:r>
+        <w:fldChar w:fldCharType="separate"/>
+      </w:r>
+      <w:r>
+        <w:rPr>
+          <w:noProof/>
+        </w:rPr>
+        <w:t>1</w:t>
+      </w:r>
+      <w:r>
+        <w:rPr>
+          <w:noProof/>
+        </w:rPr>
+        <w:fldChar w:fldCharType="end"/>
+      </w:r>
       <w:r>
         <w:t>. Popis obrázku centrovat, číslovat průběžně v celé práci</w:t>
       </w:r>
@@ -1185,14 +1223,27 @@
       <w:r>
         <w:t xml:space="preserve">Tabulka  </w:t>
       </w:r>
-      <w:fldSimple w:instr=" SEQ Tabulka_ \* ROMAN ">
-        <w:r>
-          <w:rPr>
-            <w:noProof/>
-          </w:rPr>
-          <w:t>I</w:t>
-        </w:r>
-      </w:fldSimple>
+      <w:r>
+        <w:fldChar w:fldCharType="begin"/>
+      </w:r>
+      <w:r>
+        <w:instrText xml:space="preserve"> SEQ Tabulka_ \* ROMAN </w:instrText>
+      </w:r>
+      <w:r>
+        <w:fldChar w:fldCharType="separate"/>
+      </w:r>
+      <w:r>
+        <w:rPr>
+          <w:noProof/>
+        </w:rPr>
+        <w:t>I</w:t>
+      </w:r>
+      <w:r>
+        <w:rPr>
+          <w:noProof/>
+        </w:rPr>
+        <w:fldChar w:fldCharType="end"/>
+      </w:r>
       <w:r>
         <w:t>. Popis tabulky zarovnat s levým okrajem tabulky</w:t>
       </w:r>
@@ -1200,20 +1251,33 @@
     </w:p>
     <w:p>
       <w:pPr>
-        <w:pStyle w:val="Caption"/>
+        <w:pStyle w:val="Titulek"/>
         <w:keepNext/>
       </w:pPr>
       <w:r>
         <w:t xml:space="preserve">Tabulka </w:t>
       </w:r>
-      <w:fldSimple w:instr=" SEQ Tabulka \* ARABIC ">
-        <w:r>
-          <w:rPr>
-            <w:noProof/>
-          </w:rPr>
-          <w:t>1</w:t>
-        </w:r>
-      </w:fldSimple>
+      <w:r>
+        <w:fldChar w:fldCharType="begin"/>
+      </w:r>
+      <w:r>
+        <w:instrText xml:space="preserve"> SEQ Tabulka \* ARABIC </w:instrText>
+      </w:r>
+      <w:r>
+        <w:fldChar w:fldCharType="separate"/>
+      </w:r>
+      <w:r>
+        <w:rPr>
+          <w:noProof/>
+        </w:rPr>
+        <w:t>1</w:t>
+      </w:r>
+      <w:r>
+        <w:rPr>
+          <w:noProof/>
+        </w:rPr>
+        <w:fldChar w:fldCharType="end"/>
+      </w:r>
       <w:r>
         <w:t xml:space="preserve"> xyz</w:t>
       </w:r>
@@ -1595,9 +1659,49 @@
         <w:t>popis funkčnosti jednotlivých částí projektu</w:t>
       </w:r>
     </w:p>
-    <w:p>
-      <w:pPr>
-        <w:pStyle w:val="NadpisHlavniNecisl"/>
+    <w:p/>
+    <w:p>
+      <w:pPr>
+        <w:spacing w:line="240" w:lineRule="auto"/>
+      </w:pPr>
+      <w:r>
+        <w:br w:type="page"/>
+      </w:r>
+    </w:p>
+    <w:p>
+      <w:pPr>
+        <w:pStyle w:val="Nadpis1"/>
+      </w:pPr>
+      <w:r>
+        <w:lastRenderedPageBreak/>
+        <w:t>Github repozitář</w:t>
+      </w:r>
+    </w:p>
+    <w:p>
+      <w:hyperlink r:id="rId12" w:history="1">
+        <w:r>
+          <w:rPr>
+            <w:rStyle w:val="Hypertextovodkaz"/>
+          </w:rPr>
+          <w:t>https://github.com/Werdyn13/Maturitni-pr</w:t>
+        </w:r>
+        <w:r>
+          <w:rPr>
+            <w:rStyle w:val="Hypertextovodkaz"/>
+          </w:rPr>
+          <w:t>o</w:t>
+        </w:r>
+        <w:r>
+          <w:rPr>
+            <w:rStyle w:val="Hypertextovodkaz"/>
+          </w:rPr>
+          <w:t>jekt</w:t>
+        </w:r>
+      </w:hyperlink>
+    </w:p>
+    <w:p>
+      <w:pPr>
+        <w:pStyle w:val="Nadpis1"/>
       </w:pPr>
       <w:bookmarkStart w:id="24" w:name="_Toc37577734"/>
       <w:bookmarkStart w:id="25" w:name="_Toc225217933"/>
@@ -1762,7 +1866,7 @@
     </w:p>
     <w:p>
       <w:pPr>
-        <w:pStyle w:val="TableofFigures"/>
+        <w:pStyle w:val="Seznamobrzk"/>
       </w:pPr>
       <w:r>
         <w:rPr>
@@ -1824,7 +1928,7 @@
     </w:p>
     <w:p>
       <w:pPr>
-        <w:pStyle w:val="TableofFigures"/>
+        <w:pStyle w:val="Seznamobrzk"/>
         <w:tabs>
           <w:tab w:val="right" w:leader="dot" w:pos="9062"/>
         </w:tabs>
@@ -1903,7 +2007,7 @@
     <w:p/>
     <w:p/>
     <w:sectPr>
-      <w:headerReference w:type="default" r:id="rId12"/>
+      <w:headerReference w:type="default" r:id="rId13"/>
       <w:pgSz w:w="11907" w:h="16840" w:code="9"/>
       <w:pgMar w:top="1701" w:right="1134" w:bottom="1134" w:left="1134" w:header="851" w:footer="709" w:gutter="0"/>
       <w:cols w:space="708"/>
@@ -1935,34 +2039,34 @@
 <w:ftr xmlns:wpc="http://schemas.microsoft.com/office/word/2010/wordprocessingCanvas" xmlns:cx="http://schemas.microsoft.com/office/drawing/2014/chartex" xmlns:cx1="http://schemas.microsoft.com/office/drawing/2015/9/8/chartex" xmlns:cx2="http://schemas.microsoft.com/office/drawing/2015/10/21/chartex" xmlns:cx3="http://schemas.microsoft.com/office/drawing/2016/5/9/chartex" xmlns:cx4="http://schemas.microsoft.com/office/drawing/2016/5/10/chartex" xmlns:cx5="http://schemas.microsoft.com/office/drawing/2016/5/11/chartex" xmlns:cx6="http://schemas.microsoft.com/office/drawing/2016/5/12/chartex" xmlns:cx7="http://schemas.microsoft.com/office/drawing/2016/5/13/chartex" xmlns:cx8="http://schemas.microsoft.com/office/drawing/2016/5/14/chartex" xmlns:mc="http://schemas.openxmlformats.org/markup-compatibility/2006" xmlns:aink="http://schemas.microsoft.com/office/drawing/2016/ink" xmlns:am3d="http://schemas.microsoft.com/office/drawing/2017/model3d" xmlns:o="urn:schemas-microsoft-com:office:office" xmlns:oel="http://schemas.microsoft.com/office/2019/extlst" xmlns:r="http://schemas.openxmlformats.org/officeDocument/2006/relationships" xmlns:m="http://schemas.openxmlformats.org/officeDocument/2006/math" xmlns:v="urn:schemas-microsoft-com:vml" xmlns:wp14="http://schemas.microsoft.com/office/word/2010/wordprocessingDrawing" xmlns:wp="http://schemas.openxmlformats.org/drawingml/2006/wordprocessingDrawing" xmlns:w10="urn:schemas-microsoft-com:office:word" xmlns:w="http://schemas.openxmlformats.org/wordprocessingml/2006/main" xmlns:w14="http://schemas.microsoft.com/office/word/2010/wordml" xmlns:w15="http://schemas.microsoft.com/office/word/2012/wordml" xmlns:w16cex="http://schemas.microsoft.com/office/word/2018/wordml/cex" xmlns:w16cid="http://schemas.microsoft.com/office/word/2016/wordml/cid" xmlns:w16="http://schemas.microsoft.com/office/word/2018/wordml" xmlns:w16du="http://schemas.microsoft.com/office/word/2023/wordml/word16du" xmlns:w16sdtdh="http://schemas.microsoft.com/office/word/2020/wordml/sdtdatahash" xmlns:w16sdtfl="http://schemas.microsoft.com/office/word/2024/wordml/sdtformatlock" xmlns:w16se="http://schemas.microsoft.com/office/word/2015/wordml/symex" xmlns:wpg="http://schemas.microsoft.com/office/word/2010/wordprocessingGroup" xmlns:wpi="http://schemas.microsoft.com/office/word/2010/wordprocessingInk" xmlns:wne="http://schemas.microsoft.com/office/word/2006/wordml" xmlns:wps="http://schemas.microsoft.com/office/word/2010/wordprocessingShape" mc:Ignorable="w14 w15 w16se w16cid w16 w16cex w16sdtdh w16sdtfl w16du wp14">
   <w:p>
     <w:pPr>
-      <w:pStyle w:val="Footer"/>
+      <w:pStyle w:val="Zpat"/>
       <w:framePr w:wrap="around" w:vAnchor="text" w:hAnchor="margin" w:xAlign="right" w:y="1"/>
       <w:rPr>
-        <w:rStyle w:val="PageNumber"/>
+        <w:rStyle w:val="slostrnky"/>
       </w:rPr>
     </w:pPr>
     <w:r>
       <w:rPr>
-        <w:rStyle w:val="PageNumber"/>
+        <w:rStyle w:val="slostrnky"/>
       </w:rPr>
       <w:fldChar w:fldCharType="begin"/>
     </w:r>
     <w:r>
       <w:rPr>
-        <w:rStyle w:val="PageNumber"/>
+        <w:rStyle w:val="slostrnky"/>
       </w:rPr>
       <w:instrText xml:space="preserve">PAGE  </w:instrText>
     </w:r>
     <w:r>
       <w:rPr>
-        <w:rStyle w:val="PageNumber"/>
+        <w:rStyle w:val="slostrnky"/>
       </w:rPr>
       <w:fldChar w:fldCharType="end"/>
     </w:r>
   </w:p>
   <w:p>
     <w:pPr>
-      <w:pStyle w:val="Footer"/>
+      <w:pStyle w:val="Zpat"/>
       <w:ind w:right="360"/>
     </w:pPr>
   </w:p>
@@ -1973,7 +2077,7 @@
 <w:ftr xmlns:wpc="http://schemas.microsoft.com/office/word/2010/wordprocessingCanvas" xmlns:cx="http://schemas.microsoft.com/office/drawing/2014/chartex" xmlns:cx1="http://schemas.microsoft.com/office/drawing/2015/9/8/chartex" xmlns:cx2="http://schemas.microsoft.com/office/drawing/2015/10/21/chartex" xmlns:cx3="http://schemas.microsoft.com/office/drawing/2016/5/9/chartex" xmlns:cx4="http://schemas.microsoft.com/office/drawing/2016/5/10/chartex" xmlns:cx5="http://schemas.microsoft.com/office/drawing/2016/5/11/chartex" xmlns:cx6="http://schemas.microsoft.com/office/drawing/2016/5/12/chartex" xmlns:cx7="http://schemas.microsoft.com/office/drawing/2016/5/13/chartex" xmlns:cx8="http://schemas.microsoft.com/office/drawing/2016/5/14/chartex" xmlns:mc="http://schemas.openxmlformats.org/markup-compatibility/2006" xmlns:aink="http://schemas.microsoft.com/office/drawing/2016/ink" xmlns:am3d="http://schemas.microsoft.com/office/drawing/2017/model3d" xmlns:o="urn:schemas-microsoft-com:office:office" xmlns:oel="http://schemas.microsoft.com/office/2019/extlst" xmlns:r="http://schemas.openxmlformats.org/officeDocument/2006/relationships" xmlns:m="http://schemas.openxmlformats.org/officeDocument/2006/math" xmlns:v="urn:schemas-microsoft-com:vml" xmlns:wp14="http://schemas.microsoft.com/office/word/2010/wordprocessingDrawing" xmlns:wp="http://schemas.openxmlformats.org/drawingml/2006/wordprocessingDrawing" xmlns:w10="urn:schemas-microsoft-com:office:word" xmlns:w="http://schemas.openxmlformats.org/wordprocessingml/2006/main" xmlns:w14="http://schemas.microsoft.com/office/word/2010/wordml" xmlns:w15="http://schemas.microsoft.com/office/word/2012/wordml" xmlns:w16cex="http://schemas.microsoft.com/office/word/2018/wordml/cex" xmlns:w16cid="http://schemas.microsoft.com/office/word/2016/wordml/cid" xmlns:w16="http://schemas.microsoft.com/office/word/2018/wordml" xmlns:w16du="http://schemas.microsoft.com/office/word/2023/wordml/word16du" xmlns:w16sdtdh="http://schemas.microsoft.com/office/word/2020/wordml/sdtdatahash" xmlns:w16sdtfl="http://schemas.microsoft.com/office/word/2024/wordml/sdtformatlock" xmlns:w16se="http://schemas.microsoft.com/office/word/2015/wordml/symex" xmlns:wpg="http://schemas.microsoft.com/office/word/2010/wordprocessingGroup" xmlns:wpi="http://schemas.microsoft.com/office/word/2010/wordprocessingInk" xmlns:wne="http://schemas.microsoft.com/office/word/2006/wordml" xmlns:wps="http://schemas.microsoft.com/office/word/2010/wordprocessingShape" mc:Ignorable="w14 w15 w16se w16cid w16 w16cex w16sdtdh w16sdtfl w16du wp14">
   <w:p>
     <w:pPr>
-      <w:pStyle w:val="Footer"/>
+      <w:pStyle w:val="Zpat"/>
       <w:ind w:right="360" w:firstLine="360"/>
     </w:pPr>
   </w:p>
@@ -2003,34 +2107,34 @@
 <w:hdr xmlns:wpc="http://schemas.microsoft.com/office/word/2010/wordprocessingCanvas" xmlns:cx="http://schemas.microsoft.com/office/drawing/2014/chartex" xmlns:cx1="http://schemas.microsoft.com/office/drawing/2015/9/8/chartex" xmlns:cx2="http://schemas.microsoft.com/office/drawing/2015/10/21/chartex" xmlns:cx3="http://schemas.microsoft.com/office/drawing/2016/5/9/chartex" xmlns:cx4="http://schemas.microsoft.com/office/drawing/2016/5/10/chartex" xmlns:cx5="http://schemas.microsoft.com/office/drawing/2016/5/11/chartex" xmlns:cx6="http://schemas.microsoft.com/office/drawing/2016/5/12/chartex" xmlns:cx7="http://schemas.microsoft.com/office/drawing/2016/5/13/chartex" xmlns:cx8="http://schemas.microsoft.com/office/drawing/2016/5/14/chartex" xmlns:mc="http://schemas.openxmlformats.org/markup-compatibility/2006" xmlns:aink="http://schemas.microsoft.com/office/drawing/2016/ink" xmlns:am3d="http://schemas.microsoft.com/office/drawing/2017/model3d" xmlns:o="urn:schemas-microsoft-com:office:office" xmlns:oel="http://schemas.microsoft.com/office/2019/extlst" xmlns:r="http://schemas.openxmlformats.org/officeDocument/2006/relationships" xmlns:m="http://schemas.openxmlformats.org/officeDocument/2006/math" xmlns:v="urn:schemas-microsoft-com:vml" xmlns:wp14="http://schemas.microsoft.com/office/word/2010/wordprocessingDrawing" xmlns:wp="http://schemas.openxmlformats.org/drawingml/2006/wordprocessingDrawing" xmlns:w10="urn:schemas-microsoft-com:office:word" xmlns:w="http://schemas.openxmlformats.org/wordprocessingml/2006/main" xmlns:w14="http://schemas.microsoft.com/office/word/2010/wordml" xmlns:w15="http://schemas.microsoft.com/office/word/2012/wordml" xmlns:w16cex="http://schemas.microsoft.com/office/word/2018/wordml/cex" xmlns:w16cid="http://schemas.microsoft.com/office/word/2016/wordml/cid" xmlns:w16="http://schemas.microsoft.com/office/word/2018/wordml" xmlns:w16du="http://schemas.microsoft.com/office/word/2023/wordml/word16du" xmlns:w16sdtdh="http://schemas.microsoft.com/office/word/2020/wordml/sdtdatahash" xmlns:w16sdtfl="http://schemas.microsoft.com/office/word/2024/wordml/sdtformatlock" xmlns:w16se="http://schemas.microsoft.com/office/word/2015/wordml/symex" xmlns:wpg="http://schemas.microsoft.com/office/word/2010/wordprocessingGroup" xmlns:wpi="http://schemas.microsoft.com/office/word/2010/wordprocessingInk" xmlns:wne="http://schemas.microsoft.com/office/word/2006/wordml" xmlns:wps="http://schemas.microsoft.com/office/word/2010/wordprocessingShape" mc:Ignorable="w14 w15 w16se w16cid w16 w16cex w16sdtdh w16sdtfl w16du wp14">
   <w:p>
     <w:pPr>
-      <w:pStyle w:val="Header"/>
+      <w:pStyle w:val="Zhlav"/>
       <w:framePr w:wrap="around" w:vAnchor="text" w:hAnchor="margin" w:xAlign="center" w:y="1"/>
       <w:rPr>
-        <w:rStyle w:val="PageNumber"/>
+        <w:rStyle w:val="slostrnky"/>
       </w:rPr>
     </w:pPr>
     <w:r>
       <w:rPr>
-        <w:rStyle w:val="PageNumber"/>
+        <w:rStyle w:val="slostrnky"/>
       </w:rPr>
       <w:fldChar w:fldCharType="begin"/>
     </w:r>
     <w:r>
       <w:rPr>
-        <w:rStyle w:val="PageNumber"/>
+        <w:rStyle w:val="slostrnky"/>
       </w:rPr>
       <w:instrText xml:space="preserve">PAGE  </w:instrText>
     </w:r>
     <w:r>
       <w:rPr>
-        <w:rStyle w:val="PageNumber"/>
+        <w:rStyle w:val="slostrnky"/>
       </w:rPr>
       <w:fldChar w:fldCharType="end"/>
     </w:r>
   </w:p>
   <w:p>
     <w:pPr>
-      <w:pStyle w:val="Header"/>
+      <w:pStyle w:val="Zhlav"/>
       <w:ind w:right="360"/>
     </w:pPr>
   </w:p>
@@ -2041,7 +2145,7 @@
 <w:hdr xmlns:wpc="http://schemas.microsoft.com/office/word/2010/wordprocessingCanvas" xmlns:cx="http://schemas.microsoft.com/office/drawing/2014/chartex" xmlns:cx1="http://schemas.microsoft.com/office/drawing/2015/9/8/chartex" xmlns:cx2="http://schemas.microsoft.com/office/drawing/2015/10/21/chartex" xmlns:cx3="http://schemas.microsoft.com/office/drawing/2016/5/9/chartex" xmlns:cx4="http://schemas.microsoft.com/office/drawing/2016/5/10/chartex" xmlns:cx5="http://schemas.microsoft.com/office/drawing/2016/5/11/chartex" xmlns:cx6="http://schemas.microsoft.com/office/drawing/2016/5/12/chartex" xmlns:cx7="http://schemas.microsoft.com/office/drawing/2016/5/13/chartex" xmlns:cx8="http://schemas.microsoft.com/office/drawing/2016/5/14/chartex" xmlns:mc="http://schemas.openxmlformats.org/markup-compatibility/2006" xmlns:aink="http://schemas.microsoft.com/office/drawing/2016/ink" xmlns:am3d="http://schemas.microsoft.com/office/drawing/2017/model3d" xmlns:o="urn:schemas-microsoft-com:office:office" xmlns:oel="http://schemas.microsoft.com/office/2019/extlst" xmlns:r="http://schemas.openxmlformats.org/officeDocument/2006/relationships" xmlns:m="http://schemas.openxmlformats.org/officeDocument/2006/math" xmlns:v="urn:schemas-microsoft-com:vml" xmlns:wp14="http://schemas.microsoft.com/office/word/2010/wordprocessingDrawing" xmlns:wp="http://schemas.openxmlformats.org/drawingml/2006/wordprocessingDrawing" xmlns:w10="urn:schemas-microsoft-com:office:word" xmlns:w="http://schemas.openxmlformats.org/wordprocessingml/2006/main" xmlns:w14="http://schemas.microsoft.com/office/word/2010/wordml" xmlns:w15="http://schemas.microsoft.com/office/word/2012/wordml" xmlns:w16cex="http://schemas.microsoft.com/office/word/2018/wordml/cex" xmlns:w16cid="http://schemas.microsoft.com/office/word/2016/wordml/cid" xmlns:w16="http://schemas.microsoft.com/office/word/2018/wordml" xmlns:w16du="http://schemas.microsoft.com/office/word/2023/wordml/word16du" xmlns:w16sdtdh="http://schemas.microsoft.com/office/word/2020/wordml/sdtdatahash" xmlns:w16sdtfl="http://schemas.microsoft.com/office/word/2024/wordml/sdtformatlock" xmlns:w16se="http://schemas.microsoft.com/office/word/2015/wordml/symex" xmlns:wpg="http://schemas.microsoft.com/office/word/2010/wordprocessingGroup" xmlns:wpi="http://schemas.microsoft.com/office/word/2010/wordprocessingInk" xmlns:wne="http://schemas.microsoft.com/office/word/2006/wordml" xmlns:wps="http://schemas.microsoft.com/office/word/2010/wordprocessingShape" mc:Ignorable="w14 w15 w16se w16cid w16 w16cex w16sdtdh w16sdtfl w16du wp14">
   <w:p>
     <w:pPr>
-      <w:pStyle w:val="Header"/>
+      <w:pStyle w:val="Zhlav"/>
       <w:tabs>
         <w:tab w:val="clear" w:pos="4536"/>
         <w:tab w:val="clear" w:pos="9072"/>
@@ -2069,13 +2173,7 @@
       <w:rPr>
         <w:noProof/>
       </w:rPr>
-      <w:t>1</w:t>
-    </w:r>
-    <w:r>
-      <w:rPr>
-        <w:noProof/>
-      </w:rPr>
-      <w:t>5</w:t>
+      <w:t>15</w:t>
     </w:r>
     <w:r>
       <w:fldChar w:fldCharType="end"/>
@@ -2561,7 +2659,7 @@
     <w:lvl w:ilvl="0">
       <w:start w:val="1"/>
       <w:numFmt w:val="decimal"/>
-      <w:pStyle w:val="Heading1"/>
+      <w:pStyle w:val="Nadpis1"/>
       <w:lvlText w:val="%1"/>
       <w:lvlJc w:val="left"/>
       <w:pPr>
@@ -2574,7 +2672,7 @@
     <w:lvl w:ilvl="1">
       <w:start w:val="1"/>
       <w:numFmt w:val="decimal"/>
-      <w:pStyle w:val="Heading2"/>
+      <w:pStyle w:val="Nadpis2"/>
       <w:lvlText w:val="%1.%2"/>
       <w:lvlJc w:val="left"/>
       <w:pPr>
@@ -2587,7 +2685,7 @@
     <w:lvl w:ilvl="2">
       <w:start w:val="1"/>
       <w:numFmt w:val="decimal"/>
-      <w:pStyle w:val="Heading3"/>
+      <w:pStyle w:val="Nadpis3"/>
       <w:lvlText w:val="%1.%2.%3"/>
       <w:lvlJc w:val="left"/>
       <w:pPr>
@@ -2600,7 +2698,7 @@
     <w:lvl w:ilvl="3">
       <w:start w:val="1"/>
       <w:numFmt w:val="decimal"/>
-      <w:pStyle w:val="Heading4"/>
+      <w:pStyle w:val="Nadpis4"/>
       <w:lvlText w:val="%1.%2.%3.%4"/>
       <w:lvlJc w:val="left"/>
       <w:pPr>
@@ -2613,7 +2711,7 @@
     <w:lvl w:ilvl="4">
       <w:start w:val="1"/>
       <w:numFmt w:val="decimal"/>
-      <w:pStyle w:val="Heading5"/>
+      <w:pStyle w:val="Nadpis5"/>
       <w:lvlText w:val="%1.%2.%3.%4.%5"/>
       <w:lvlJc w:val="left"/>
       <w:pPr>
@@ -2626,7 +2724,7 @@
     <w:lvl w:ilvl="5">
       <w:start w:val="1"/>
       <w:numFmt w:val="decimal"/>
-      <w:pStyle w:val="Heading6"/>
+      <w:pStyle w:val="Nadpis6"/>
       <w:lvlText w:val="%1.%2.%3.%4.%5.%6"/>
       <w:lvlJc w:val="left"/>
       <w:pPr>
@@ -2639,7 +2737,7 @@
     <w:lvl w:ilvl="6">
       <w:start w:val="1"/>
       <w:numFmt w:val="decimal"/>
-      <w:pStyle w:val="Heading7"/>
+      <w:pStyle w:val="Nadpis7"/>
       <w:lvlText w:val="%1.%2.%3.%4.%5.%6.%7"/>
       <w:lvlJc w:val="left"/>
       <w:pPr>
@@ -2652,7 +2750,7 @@
     <w:lvl w:ilvl="7">
       <w:start w:val="1"/>
       <w:numFmt w:val="decimal"/>
-      <w:pStyle w:val="Heading8"/>
+      <w:pStyle w:val="Nadpis8"/>
       <w:lvlText w:val="%1.%2.%3.%4.%5.%6.%7.%8"/>
       <w:lvlJc w:val="left"/>
       <w:pPr>
@@ -2665,7 +2763,7 @@
     <w:lvl w:ilvl="8">
       <w:start w:val="1"/>
       <w:numFmt w:val="decimal"/>
-      <w:pStyle w:val="Heading9"/>
+      <w:pStyle w:val="Nadpis9"/>
       <w:lvlText w:val="%1.%2.%3.%4.%5.%6.%7.%8.%9"/>
       <w:lvlJc w:val="left"/>
       <w:pPr>
@@ -3154,7 +3252,7 @@
     <w:lsdException w:name="Unresolved Mention" w:semiHidden="1" w:uiPriority="99" w:unhideWhenUsed="1"/>
     <w:lsdException w:name="Smart Link" w:semiHidden="1" w:uiPriority="99" w:unhideWhenUsed="1"/>
   </w:latentStyles>
-  <w:style w:type="paragraph" w:default="1" w:styleId="Normal">
+  <w:style w:type="paragraph" w:default="1" w:styleId="Normln">
     <w:name w:val="Normal"/>
     <w:qFormat/>
     <w:rsid w:val="003606D9"/>
@@ -3165,10 +3263,10 @@
       <w:sz w:val="24"/>
     </w:rPr>
   </w:style>
-  <w:style w:type="paragraph" w:styleId="Heading1">
+  <w:style w:type="paragraph" w:styleId="Nadpis1">
     <w:name w:val="heading 1"/>
-    <w:basedOn w:val="Normal"/>
-    <w:next w:val="Normal"/>
+    <w:basedOn w:val="Normln"/>
+    <w:next w:val="Normln"/>
     <w:qFormat/>
     <w:rsid w:val="00043948"/>
     <w:pPr>
@@ -3189,10 +3287,10 @@
       <w:szCs w:val="28"/>
     </w:rPr>
   </w:style>
-  <w:style w:type="paragraph" w:styleId="Heading2">
+  <w:style w:type="paragraph" w:styleId="Nadpis2">
     <w:name w:val="heading 2"/>
-    <w:basedOn w:val="Normal"/>
-    <w:next w:val="Normal"/>
+    <w:basedOn w:val="Normln"/>
+    <w:next w:val="Normln"/>
     <w:qFormat/>
     <w:pPr>
       <w:keepNext/>
@@ -3210,10 +3308,10 @@
       <w:szCs w:val="28"/>
     </w:rPr>
   </w:style>
-  <w:style w:type="paragraph" w:styleId="Heading3">
+  <w:style w:type="paragraph" w:styleId="Nadpis3">
     <w:name w:val="heading 3"/>
-    <w:basedOn w:val="Normal"/>
-    <w:next w:val="Normal"/>
+    <w:basedOn w:val="Normln"/>
+    <w:next w:val="Normln"/>
     <w:qFormat/>
     <w:pPr>
       <w:keepNext/>
@@ -3229,10 +3327,10 @@
       <w:szCs w:val="24"/>
     </w:rPr>
   </w:style>
-  <w:style w:type="paragraph" w:styleId="Heading4">
+  <w:style w:type="paragraph" w:styleId="Nadpis4">
     <w:name w:val="heading 4"/>
-    <w:basedOn w:val="Normal"/>
-    <w:next w:val="Normal"/>
+    <w:basedOn w:val="Normln"/>
+    <w:next w:val="Normln"/>
     <w:qFormat/>
     <w:pPr>
       <w:keepNext/>
@@ -3248,10 +3346,10 @@
       <w:i/>
     </w:rPr>
   </w:style>
-  <w:style w:type="paragraph" w:styleId="Heading5">
+  <w:style w:type="paragraph" w:styleId="Nadpis5">
     <w:name w:val="heading 5"/>
-    <w:basedOn w:val="Normal"/>
-    <w:next w:val="Normal"/>
+    <w:basedOn w:val="Normln"/>
+    <w:next w:val="Normln"/>
     <w:qFormat/>
     <w:pPr>
       <w:numPr>
@@ -3263,10 +3361,10 @@
       <w:outlineLvl w:val="4"/>
     </w:pPr>
   </w:style>
-  <w:style w:type="paragraph" w:styleId="Heading6">
+  <w:style w:type="paragraph" w:styleId="Nadpis6">
     <w:name w:val="heading 6"/>
-    <w:basedOn w:val="Normal"/>
-    <w:next w:val="Normal"/>
+    <w:basedOn w:val="Normln"/>
+    <w:next w:val="Normln"/>
     <w:qFormat/>
     <w:pPr>
       <w:numPr>
@@ -3281,10 +3379,10 @@
       <w:sz w:val="22"/>
     </w:rPr>
   </w:style>
-  <w:style w:type="paragraph" w:styleId="Heading7">
+  <w:style w:type="paragraph" w:styleId="Nadpis7">
     <w:name w:val="heading 7"/>
-    <w:basedOn w:val="Normal"/>
-    <w:next w:val="Normal"/>
+    <w:basedOn w:val="Normln"/>
+    <w:next w:val="Normln"/>
     <w:qFormat/>
     <w:pPr>
       <w:numPr>
@@ -3295,10 +3393,10 @@
       <w:outlineLvl w:val="6"/>
     </w:pPr>
   </w:style>
-  <w:style w:type="paragraph" w:styleId="Heading8">
+  <w:style w:type="paragraph" w:styleId="Nadpis8">
     <w:name w:val="heading 8"/>
-    <w:basedOn w:val="Normal"/>
-    <w:next w:val="Normal"/>
+    <w:basedOn w:val="Normln"/>
+    <w:next w:val="Normln"/>
     <w:qFormat/>
     <w:pPr>
       <w:numPr>
@@ -3312,10 +3410,10 @@
       <w:i/>
     </w:rPr>
   </w:style>
-  <w:style w:type="paragraph" w:styleId="Heading9">
+  <w:style w:type="paragraph" w:styleId="Nadpis9">
     <w:name w:val="heading 9"/>
-    <w:basedOn w:val="Normal"/>
-    <w:next w:val="Normal"/>
+    <w:basedOn w:val="Normln"/>
+    <w:next w:val="Normln"/>
     <w:qFormat/>
     <w:pPr>
       <w:numPr>
@@ -3331,13 +3429,13 @@
       <w:sz w:val="18"/>
     </w:rPr>
   </w:style>
-  <w:style w:type="character" w:default="1" w:styleId="DefaultParagraphFont">
+  <w:style w:type="character" w:default="1" w:styleId="Standardnpsmoodstavce">
     <w:name w:val="Default Paragraph Font"/>
     <w:uiPriority w:val="1"/>
     <w:semiHidden/>
     <w:unhideWhenUsed/>
   </w:style>
-  <w:style w:type="table" w:default="1" w:styleId="TableNormal">
+  <w:style w:type="table" w:default="1" w:styleId="Normlntabulka">
     <w:name w:val="Normal Table"/>
     <w:uiPriority w:val="99"/>
     <w:semiHidden/>
@@ -3352,30 +3450,30 @@
       </w:tblCellMar>
     </w:tblPr>
   </w:style>
-  <w:style w:type="numbering" w:default="1" w:styleId="NoList">
+  <w:style w:type="numbering" w:default="1" w:styleId="Bezseznamu">
     <w:name w:val="No List"/>
     <w:uiPriority w:val="99"/>
     <w:semiHidden/>
     <w:unhideWhenUsed/>
   </w:style>
-  <w:style w:type="paragraph" w:styleId="BodyText">
+  <w:style w:type="paragraph" w:styleId="Zkladntext">
     <w:name w:val="Body Text"/>
-    <w:basedOn w:val="Normal"/>
+    <w:basedOn w:val="Normln"/>
     <w:rPr>
       <w:color w:val="000000"/>
     </w:rPr>
   </w:style>
   <w:style w:type="paragraph" w:customStyle="1" w:styleId="nasted">
     <w:name w:val="na střed"/>
-    <w:basedOn w:val="Normal"/>
+    <w:basedOn w:val="Normln"/>
     <w:rsid w:val="00FC7A73"/>
     <w:pPr>
       <w:jc w:val="center"/>
     </w:pPr>
   </w:style>
-  <w:style w:type="paragraph" w:styleId="Footer">
+  <w:style w:type="paragraph" w:styleId="Zpat">
     <w:name w:val="footer"/>
-    <w:basedOn w:val="Normal"/>
+    <w:basedOn w:val="Normln"/>
     <w:pPr>
       <w:tabs>
         <w:tab w:val="center" w:pos="4536"/>
@@ -3383,13 +3481,13 @@
       </w:tabs>
     </w:pPr>
   </w:style>
-  <w:style w:type="character" w:styleId="PageNumber">
+  <w:style w:type="character" w:styleId="slostrnky">
     <w:name w:val="page number"/>
-    <w:basedOn w:val="DefaultParagraphFont"/>
-  </w:style>
-  <w:style w:type="paragraph" w:styleId="Header">
+    <w:basedOn w:val="Standardnpsmoodstavce"/>
+  </w:style>
+  <w:style w:type="paragraph" w:styleId="Zhlav">
     <w:name w:val="header"/>
-    <w:basedOn w:val="Normal"/>
+    <w:basedOn w:val="Normln"/>
     <w:pPr>
       <w:tabs>
         <w:tab w:val="center" w:pos="4536"/>
@@ -3397,10 +3495,10 @@
       </w:tabs>
     </w:pPr>
   </w:style>
-  <w:style w:type="paragraph" w:styleId="TOC2">
+  <w:style w:type="paragraph" w:styleId="Obsah2">
     <w:name w:val="toc 2"/>
-    <w:basedOn w:val="Normal"/>
-    <w:next w:val="Normal"/>
+    <w:basedOn w:val="Normln"/>
+    <w:next w:val="Normln"/>
     <w:autoRedefine/>
     <w:semiHidden/>
     <w:rsid w:val="003B2B9F"/>
@@ -3416,10 +3514,10 @@
       <w:szCs w:val="22"/>
     </w:rPr>
   </w:style>
-  <w:style w:type="paragraph" w:styleId="TOC1">
+  <w:style w:type="paragraph" w:styleId="Obsah1">
     <w:name w:val="toc 1"/>
-    <w:basedOn w:val="Normal"/>
-    <w:next w:val="Normal"/>
+    <w:basedOn w:val="Normln"/>
+    <w:next w:val="Normln"/>
     <w:autoRedefine/>
     <w:semiHidden/>
     <w:pPr>
@@ -3439,10 +3537,10 @@
       <w:szCs w:val="28"/>
     </w:rPr>
   </w:style>
-  <w:style w:type="paragraph" w:styleId="TOC3">
+  <w:style w:type="paragraph" w:styleId="Obsah3">
     <w:name w:val="toc 3"/>
-    <w:basedOn w:val="Normal"/>
-    <w:next w:val="Normal"/>
+    <w:basedOn w:val="Normln"/>
+    <w:next w:val="Normln"/>
     <w:autoRedefine/>
     <w:semiHidden/>
     <w:pPr>
@@ -3460,7 +3558,7 @@
   </w:style>
   <w:style w:type="paragraph" w:customStyle="1" w:styleId="Prohlen">
     <w:name w:val="Prohlášení"/>
-    <w:basedOn w:val="Normal"/>
+    <w:basedOn w:val="Normln"/>
     <w:rsid w:val="00E40621"/>
     <w:pPr>
       <w:spacing w:after="240"/>
@@ -3472,7 +3570,7 @@
   </w:style>
   <w:style w:type="paragraph" w:customStyle="1" w:styleId="msto">
     <w:name w:val="místo"/>
-    <w:basedOn w:val="Normal"/>
+    <w:basedOn w:val="Normln"/>
     <w:rsid w:val="00E40621"/>
     <w:pPr>
       <w:tabs>
@@ -3482,10 +3580,10 @@
       <w:spacing w:before="960"/>
     </w:pPr>
   </w:style>
-  <w:style w:type="paragraph" w:styleId="TableofFigures">
+  <w:style w:type="paragraph" w:styleId="Seznamobrzk">
     <w:name w:val="table of figures"/>
-    <w:basedOn w:val="Normal"/>
-    <w:next w:val="Normal"/>
+    <w:basedOn w:val="Normln"/>
+    <w:next w:val="Normln"/>
     <w:semiHidden/>
     <w:pPr>
       <w:tabs>
@@ -3499,7 +3597,7 @@
   </w:style>
   <w:style w:type="paragraph" w:customStyle="1" w:styleId="Literatura">
     <w:name w:val="Literatura"/>
-    <w:basedOn w:val="Normal"/>
+    <w:basedOn w:val="Normln"/>
     <w:pPr>
       <w:numPr>
         <w:numId w:val="5"/>
@@ -3515,8 +3613,8 @@
   </w:style>
   <w:style w:type="paragraph" w:customStyle="1" w:styleId="nazevprojektu">
     <w:name w:val="nazev_projektu"/>
-    <w:basedOn w:val="Normal"/>
-    <w:next w:val="Normal"/>
+    <w:basedOn w:val="Normln"/>
+    <w:next w:val="Normln"/>
     <w:rsid w:val="00781332"/>
     <w:pPr>
       <w:spacing w:before="840" w:after="840"/>
@@ -3539,7 +3637,7 @@
   </w:style>
   <w:style w:type="paragraph" w:customStyle="1" w:styleId="NadpisHlavniNecisl">
     <w:name w:val="NadpisHlavniNecisl"/>
-    <w:basedOn w:val="Heading1"/>
+    <w:basedOn w:val="Nadpis1"/>
     <w:rsid w:val="00043948"/>
     <w:pPr>
       <w:numPr>
@@ -3564,7 +3662,7 @@
   <w:style w:type="paragraph" w:customStyle="1" w:styleId="jmno">
     <w:name w:val="jméno"/>
     <w:aliases w:val="rok"/>
-    <w:basedOn w:val="Normal"/>
+    <w:basedOn w:val="Normln"/>
     <w:rsid w:val="003606D9"/>
     <w:pPr>
       <w:tabs>
@@ -3573,10 +3671,10 @@
       <w:spacing w:before="3480"/>
     </w:pPr>
   </w:style>
-  <w:style w:type="paragraph" w:styleId="TOC4">
+  <w:style w:type="paragraph" w:styleId="Obsah4">
     <w:name w:val="toc 4"/>
-    <w:basedOn w:val="Normal"/>
-    <w:next w:val="Normal"/>
+    <w:basedOn w:val="Normln"/>
+    <w:next w:val="Normln"/>
     <w:autoRedefine/>
     <w:semiHidden/>
     <w:pPr>
@@ -3586,9 +3684,9 @@
       <w:szCs w:val="21"/>
     </w:rPr>
   </w:style>
-  <w:style w:type="paragraph" w:styleId="Title">
+  <w:style w:type="paragraph" w:styleId="Nzev">
     <w:name w:val="Title"/>
-    <w:basedOn w:val="Normal"/>
+    <w:basedOn w:val="Normln"/>
     <w:qFormat/>
     <w:pPr>
       <w:spacing w:before="240" w:after="240"/>
@@ -3604,10 +3702,10 @@
       <w:szCs w:val="32"/>
     </w:rPr>
   </w:style>
-  <w:style w:type="paragraph" w:styleId="TOC5">
+  <w:style w:type="paragraph" w:styleId="Obsah5">
     <w:name w:val="toc 5"/>
-    <w:basedOn w:val="Normal"/>
-    <w:next w:val="Normal"/>
+    <w:basedOn w:val="Normln"/>
+    <w:next w:val="Normln"/>
     <w:autoRedefine/>
     <w:semiHidden/>
     <w:pPr>
@@ -3617,10 +3715,10 @@
       <w:szCs w:val="21"/>
     </w:rPr>
   </w:style>
-  <w:style w:type="paragraph" w:styleId="TOC6">
+  <w:style w:type="paragraph" w:styleId="Obsah6">
     <w:name w:val="toc 6"/>
-    <w:basedOn w:val="Normal"/>
-    <w:next w:val="Normal"/>
+    <w:basedOn w:val="Normln"/>
+    <w:next w:val="Normln"/>
     <w:autoRedefine/>
     <w:semiHidden/>
     <w:pPr>
@@ -3630,10 +3728,10 @@
       <w:szCs w:val="21"/>
     </w:rPr>
   </w:style>
-  <w:style w:type="paragraph" w:styleId="TOC7">
+  <w:style w:type="paragraph" w:styleId="Obsah7">
     <w:name w:val="toc 7"/>
-    <w:basedOn w:val="Normal"/>
-    <w:next w:val="Normal"/>
+    <w:basedOn w:val="Normln"/>
+    <w:next w:val="Normln"/>
     <w:autoRedefine/>
     <w:semiHidden/>
     <w:pPr>
@@ -3643,10 +3741,10 @@
       <w:szCs w:val="21"/>
     </w:rPr>
   </w:style>
-  <w:style w:type="paragraph" w:styleId="TOC8">
+  <w:style w:type="paragraph" w:styleId="Obsah8">
     <w:name w:val="toc 8"/>
-    <w:basedOn w:val="Normal"/>
-    <w:next w:val="Normal"/>
+    <w:basedOn w:val="Normln"/>
+    <w:next w:val="Normln"/>
     <w:autoRedefine/>
     <w:semiHidden/>
     <w:pPr>
@@ -3656,10 +3754,10 @@
       <w:szCs w:val="21"/>
     </w:rPr>
   </w:style>
-  <w:style w:type="paragraph" w:styleId="TOC9">
+  <w:style w:type="paragraph" w:styleId="Obsah9">
     <w:name w:val="toc 9"/>
-    <w:basedOn w:val="Normal"/>
-    <w:next w:val="Normal"/>
+    <w:basedOn w:val="Normln"/>
+    <w:next w:val="Normln"/>
     <w:autoRedefine/>
     <w:semiHidden/>
     <w:pPr>
@@ -3669,14 +3767,14 @@
       <w:szCs w:val="21"/>
     </w:rPr>
   </w:style>
-  <w:style w:type="character" w:styleId="Hyperlink">
+  <w:style w:type="character" w:styleId="Hypertextovodkaz">
     <w:name w:val="Hyperlink"/>
     <w:rPr>
       <w:color w:val="0000FF"/>
       <w:u w:val="single"/>
     </w:rPr>
   </w:style>
-  <w:style w:type="character" w:styleId="FollowedHyperlink">
+  <w:style w:type="character" w:styleId="Sledovanodkaz">
     <w:name w:val="FollowedHyperlink"/>
     <w:rPr>
       <w:color w:val="800080"/>
@@ -3685,15 +3783,15 @@
   </w:style>
   <w:style w:type="paragraph" w:customStyle="1" w:styleId="kod">
     <w:name w:val="kod"/>
-    <w:basedOn w:val="Normal"/>
+    <w:basedOn w:val="Normln"/>
     <w:rsid w:val="00FF47B4"/>
     <w:rPr>
       <w:rFonts w:ascii="Courier New" w:hAnsi="Courier New"/>
     </w:rPr>
   </w:style>
-  <w:style w:type="table" w:styleId="TableGrid">
+  <w:style w:type="table" w:styleId="Mkatabulky">
     <w:name w:val="Table Grid"/>
-    <w:basedOn w:val="TableNormal"/>
+    <w:basedOn w:val="Normlntabulka"/>
     <w:rsid w:val="00781332"/>
     <w:tblPr>
       <w:tblBorders>
@@ -3708,7 +3806,7 @@
   </w:style>
   <w:style w:type="paragraph" w:customStyle="1" w:styleId="Nadpisneslovan">
     <w:name w:val="Nadpis nečíslovaný"/>
-    <w:basedOn w:val="Normal"/>
+    <w:basedOn w:val="Normln"/>
     <w:link w:val="NadpisneslovanChar"/>
     <w:rsid w:val="00043948"/>
     <w:pPr>
@@ -3719,11 +3817,11 @@
       <w:i/>
     </w:rPr>
   </w:style>
-  <w:style w:type="paragraph" w:styleId="NoteHeading">
+  <w:style w:type="paragraph" w:styleId="Nadpispoznmky">
     <w:name w:val="Note Heading"/>
     <w:aliases w:val="textpoznámky"/>
-    <w:basedOn w:val="Normal"/>
-    <w:next w:val="Normal"/>
+    <w:basedOn w:val="Normln"/>
+    <w:next w:val="Normln"/>
     <w:rsid w:val="00043948"/>
     <w:rPr>
       <w:u w:val="single"/>
@@ -3731,7 +3829,7 @@
   </w:style>
   <w:style w:type="paragraph" w:customStyle="1" w:styleId="textpoznmky">
     <w:name w:val="text poznámky"/>
-    <w:basedOn w:val="Normal"/>
+    <w:basedOn w:val="Normln"/>
     <w:link w:val="textpoznmkyChar"/>
     <w:rsid w:val="002C2907"/>
     <w:rPr>
@@ -3748,10 +3846,10 @@
       <w:lang w:val="cs-CZ" w:eastAsia="cs-CZ" w:bidi="ar-SA"/>
     </w:rPr>
   </w:style>
-  <w:style w:type="paragraph" w:styleId="Caption">
+  <w:style w:type="paragraph" w:styleId="Titulek">
     <w:name w:val="caption"/>
-    <w:basedOn w:val="Normal"/>
-    <w:next w:val="Normal"/>
+    <w:basedOn w:val="Normln"/>
+    <w:next w:val="Normln"/>
     <w:qFormat/>
     <w:rsid w:val="002C2907"/>
     <w:rPr>
@@ -3762,7 +3860,7 @@
   </w:style>
   <w:style w:type="paragraph" w:customStyle="1" w:styleId="poznmka-kurzva">
     <w:name w:val="poznámka - kurzíva"/>
-    <w:basedOn w:val="Normal"/>
+    <w:basedOn w:val="Normln"/>
     <w:rsid w:val="002C2907"/>
     <w:rPr>
       <w:i/>
@@ -3784,10 +3882,10 @@
     <w:basedOn w:val="NadpisHlavniNecisl"/>
     <w:rsid w:val="003B2B9F"/>
   </w:style>
-  <w:style w:type="paragraph" w:styleId="BalloonText">
+  <w:style w:type="paragraph" w:styleId="Textbubliny">
     <w:name w:val="Balloon Text"/>
-    <w:basedOn w:val="Normal"/>
-    <w:link w:val="BalloonTextChar"/>
+    <w:basedOn w:val="Normln"/>
+    <w:link w:val="TextbublinyChar"/>
     <w:rsid w:val="007C3804"/>
     <w:pPr>
       <w:spacing w:line="240" w:lineRule="auto"/>
@@ -3798,14 +3896,26 @@
       <w:szCs w:val="16"/>
     </w:rPr>
   </w:style>
-  <w:style w:type="character" w:customStyle="1" w:styleId="BalloonTextChar">
-    <w:name w:val="Balloon Text Char"/>
-    <w:link w:val="BalloonText"/>
+  <w:style w:type="character" w:customStyle="1" w:styleId="TextbublinyChar">
+    <w:name w:val="Text bubliny Char"/>
+    <w:link w:val="Textbubliny"/>
     <w:rsid w:val="007C3804"/>
     <w:rPr>
       <w:rFonts w:ascii="Tahoma" w:hAnsi="Tahoma" w:cs="Tahoma"/>
       <w:sz w:val="16"/>
       <w:szCs w:val="16"/>
+    </w:rPr>
+  </w:style>
+  <w:style w:type="character" w:styleId="Nevyeenzmnka">
+    <w:name w:val="Unresolved Mention"/>
+    <w:basedOn w:val="Standardnpsmoodstavce"/>
+    <w:uiPriority w:val="99"/>
+    <w:semiHidden/>
+    <w:unhideWhenUsed/>
+    <w:rsid w:val="00C2242B"/>
+    <w:rPr>
+      <w:color w:val="605E5C"/>
+      <w:shd w:val="clear" w:color="auto" w:fill="E1DFDD"/>
     </w:rPr>
   </w:style>
 </w:styles>

</xml_diff>